<commit_message>
Still testing DAO layer
</commit_message>
<xml_diff>
--- a/docs/tests/TestingPlan.docx
+++ b/docs/tests/TestingPlan.docx
@@ -810,7 +810,7 @@
         <w:spacing w:after="0"/>
         <w:rPr>
           <w:noProof/>
-          <w:lang w:val="ru-RU"/>
+          <w:lang w:val="en-US"/>
         </w:rPr>
       </w:pPr>
       <w:proofErr w:type="spellStart"/>
@@ -825,7 +825,7 @@
       <w:proofErr w:type="gramEnd"/>
       <w:r>
         <w:rPr>
-          <w:lang w:val="ru-RU"/>
+          <w:lang w:val="en-US"/>
         </w:rPr>
         <w:t xml:space="preserve"> </w:t>
       </w:r>
@@ -837,7 +837,7 @@
       </w:r>
       <w:r>
         <w:rPr>
-          <w:lang w:val="ru-RU"/>
+          <w:lang w:val="en-US"/>
         </w:rPr>
         <w:t>(</w:t>
       </w:r>
@@ -856,7 +856,7 @@
       <w:proofErr w:type="spellEnd"/>
       <w:r>
         <w:rPr>
-          <w:lang w:val="ru-RU"/>
+          <w:lang w:val="en-US"/>
         </w:rPr>
         <w:t>)</w:t>
       </w:r>
@@ -1146,7 +1146,7 @@
       <w:pPr>
         <w:spacing w:after="0"/>
         <w:rPr>
-          <w:lang w:val="en-US"/>
+          <w:lang w:val="ru-RU"/>
         </w:rPr>
       </w:pPr>
       <w:proofErr w:type="spellStart"/>
@@ -1179,7 +1179,7 @@
         <w:spacing w:after="0"/>
         <w:ind w:firstLine="567"/>
         <w:rPr>
-          <w:lang w:val="en-US"/>
+          <w:lang w:val="ru-RU"/>
         </w:rPr>
       </w:pPr>
       <w:r>
@@ -1193,7 +1193,7 @@
       <w:r>
         <w:rPr>
           <w:shd w:val="clear" w:color="auto" w:fill="66FF66"/>
-          <w:lang w:val="en-US"/>
+          <w:lang w:val="ru-RU"/>
         </w:rPr>
         <w:t xml:space="preserve"> </w:t>
       </w:r>
@@ -1207,7 +1207,7 @@
       <w:r>
         <w:rPr>
           <w:shd w:val="clear" w:color="auto" w:fill="66FF66"/>
-          <w:lang w:val="en-US"/>
+          <w:lang w:val="ru-RU"/>
         </w:rPr>
         <w:t xml:space="preserve"> </w:t>
       </w:r>
@@ -1221,7 +1221,7 @@
       <w:r>
         <w:rPr>
           <w:shd w:val="clear" w:color="auto" w:fill="66FF66"/>
-          <w:lang w:val="en-US"/>
+          <w:lang w:val="ru-RU"/>
         </w:rPr>
         <w:t xml:space="preserve"> </w:t>
       </w:r>
@@ -1235,7 +1235,7 @@
       <w:r>
         <w:rPr>
           <w:shd w:val="clear" w:color="auto" w:fill="66FF66"/>
-          <w:lang w:val="en-US"/>
+          <w:lang w:val="ru-RU"/>
         </w:rPr>
         <w:t xml:space="preserve"> </w:t>
       </w:r>
@@ -1995,7 +1995,28 @@
           <w:shd w:val="clear" w:color="auto" w:fill="66FF66"/>
           <w:lang w:val="ru-RU"/>
         </w:rPr>
-        <w:t xml:space="preserve">Запрос по </w:t>
+        <w:t>Запрос</w:t>
+      </w:r>
+      <w:r>
+        <w:rPr>
+          <w:shd w:val="clear" w:color="auto" w:fill="66FF66"/>
+          <w:lang w:val="en-US"/>
+        </w:rPr>
+        <w:t xml:space="preserve"> </w:t>
+      </w:r>
+      <w:r>
+        <w:rPr>
+          <w:shd w:val="clear" w:color="auto" w:fill="66FF66"/>
+          <w:lang w:val="ru-RU"/>
+        </w:rPr>
+        <w:t>по</w:t>
+      </w:r>
+      <w:r>
+        <w:rPr>
+          <w:shd w:val="clear" w:color="auto" w:fill="66FF66"/>
+          <w:lang w:val="en-US"/>
+        </w:rPr>
+        <w:t xml:space="preserve"> </w:t>
       </w:r>
       <w:proofErr w:type="gramStart"/>
       <w:r>
@@ -2016,7 +2037,7 @@
       <w:r>
         <w:rPr>
           <w:shd w:val="clear" w:color="auto" w:fill="66FF66"/>
-          <w:lang w:val="ru-RU"/>
+          <w:lang w:val="en-US"/>
         </w:rPr>
         <w:t xml:space="preserve"> </w:t>
       </w:r>
@@ -2116,6 +2137,322 @@
     <w:p>
       <w:pPr>
         <w:spacing w:after="0"/>
+        <w:rPr>
+          <w:b/>
+          <w:i/>
+          <w:sz w:val="24"/>
+          <w:szCs w:val="24"/>
+          <w:lang w:val="ru-RU"/>
+        </w:rPr>
+      </w:pPr>
+      <w:r>
+        <w:rPr>
+          <w:b/>
+          <w:i/>
+          <w:sz w:val="24"/>
+          <w:szCs w:val="24"/>
+          <w:lang w:val="ru-RU"/>
+        </w:rPr>
+        <w:t>Уровень предметной области</w:t>
+      </w:r>
+    </w:p>
+    <w:p>
+      <w:pPr>
+        <w:spacing w:after="0"/>
+        <w:rPr>
+          <w:b/>
+          <w:i/>
+        </w:rPr>
+      </w:pPr>
+      <w:proofErr w:type="spellStart"/>
+      <w:r>
+        <w:rPr>
+          <w:b/>
+          <w:i/>
+        </w:rPr>
+        <w:t>Cheese</w:t>
+      </w:r>
+      <w:proofErr w:type="spellEnd"/>
+    </w:p>
+    <w:p>
+      <w:pPr>
+        <w:spacing w:after="0"/>
+      </w:pPr>
+      <w:proofErr w:type="spellStart"/>
+      <w:r>
+        <w:t>boolean</w:t>
+      </w:r>
+      <w:proofErr w:type="spellEnd"/>
+      <w:r>
+        <w:t xml:space="preserve"> </w:t>
+      </w:r>
+      <w:proofErr w:type="spellStart"/>
+      <w:r>
+        <w:t>equals(Object</w:t>
+      </w:r>
+      <w:proofErr w:type="spellEnd"/>
+      <w:r>
+        <w:t xml:space="preserve"> o)</w:t>
+      </w:r>
+    </w:p>
+    <w:p>
+      <w:pPr>
+        <w:spacing w:after="0"/>
+        <w:ind w:firstLine="567"/>
+        <w:rPr>
+          <w:lang w:val="ru-RU"/>
+        </w:rPr>
+      </w:pPr>
+      <w:r>
+        <w:rPr>
+          <w:shd w:val="clear" w:color="auto" w:fill="66FF66"/>
+          <w:lang w:val="ru-RU"/>
+        </w:rPr>
+        <w:t>Две ссылки на один объект</w:t>
+      </w:r>
+    </w:p>
+    <w:p>
+      <w:pPr>
+        <w:spacing w:after="0"/>
+        <w:ind w:firstLine="567"/>
+        <w:rPr>
+          <w:lang w:val="ru-RU"/>
+        </w:rPr>
+      </w:pPr>
+      <w:r>
+        <w:rPr>
+          <w:shd w:val="clear" w:color="auto" w:fill="66FF66"/>
+          <w:lang w:val="ru-RU"/>
+        </w:rPr>
+        <w:t>Совпадение всех полей</w:t>
+      </w:r>
+    </w:p>
+    <w:p>
+      <w:pPr>
+        <w:spacing w:after="0"/>
+      </w:pPr>
+    </w:p>
+    <w:p>
+      <w:pPr>
+        <w:spacing w:after="0"/>
+        <w:rPr>
+          <w:b/>
+          <w:i/>
+        </w:rPr>
+      </w:pPr>
+      <w:proofErr w:type="spellStart"/>
+      <w:r>
+        <w:rPr>
+          <w:b/>
+          <w:i/>
+        </w:rPr>
+        <w:t>MultiCheese</w:t>
+      </w:r>
+      <w:proofErr w:type="spellEnd"/>
+    </w:p>
+    <w:p>
+      <w:pPr>
+        <w:spacing w:after="0"/>
+        <w:rPr>
+          <w:lang w:val="ru-RU"/>
+        </w:rPr>
+      </w:pPr>
+      <w:proofErr w:type="spellStart"/>
+      <w:r>
+        <w:lastRenderedPageBreak/>
+        <w:t>boolean</w:t>
+      </w:r>
+      <w:proofErr w:type="spellEnd"/>
+      <w:r>
+        <w:t xml:space="preserve"> </w:t>
+      </w:r>
+      <w:proofErr w:type="spellStart"/>
+      <w:r>
+        <w:t>equals(Object</w:t>
+      </w:r>
+      <w:proofErr w:type="spellEnd"/>
+      <w:r>
+        <w:t xml:space="preserve"> o)</w:t>
+      </w:r>
+    </w:p>
+    <w:p>
+      <w:pPr>
+        <w:spacing w:after="0"/>
+        <w:ind w:firstLine="567"/>
+      </w:pPr>
+      <w:r>
+        <w:rPr>
+          <w:shd w:val="clear" w:color="auto" w:fill="66FF66"/>
+          <w:lang w:val="ru-RU"/>
+        </w:rPr>
+        <w:t>Две ссылки на один объект</w:t>
+      </w:r>
+      <w:r>
+        <w:rPr>
+          <w:shd w:val="clear" w:color="auto" w:fill="66FF66"/>
+          <w:lang w:val="ru-RU"/>
+        </w:rPr>
+        <w:t xml:space="preserve"> </w:t>
+      </w:r>
+      <w:proofErr w:type="spellStart"/>
+      <w:r>
+        <w:rPr>
+          <w:shd w:val="clear" w:color="auto" w:fill="66FF66"/>
+        </w:rPr>
+        <w:t>MultiCheese</w:t>
+      </w:r>
+      <w:proofErr w:type="spellEnd"/>
+    </w:p>
+    <w:p>
+      <w:pPr>
+        <w:spacing w:after="0"/>
+        <w:ind w:firstLine="567"/>
+        <w:rPr>
+          <w:lang w:val="ru-RU"/>
+        </w:rPr>
+      </w:pPr>
+      <w:r>
+        <w:rPr>
+          <w:shd w:val="clear" w:color="auto" w:fill="66FF66"/>
+          <w:lang w:val="ru-RU"/>
+        </w:rPr>
+        <w:t xml:space="preserve">Ссылки на один объект </w:t>
+      </w:r>
+      <w:proofErr w:type="spellStart"/>
+      <w:r>
+        <w:rPr>
+          <w:shd w:val="clear" w:color="auto" w:fill="66FF66"/>
+        </w:rPr>
+        <w:t>Cheese</w:t>
+      </w:r>
+      <w:proofErr w:type="spellEnd"/>
+      <w:r>
+        <w:rPr>
+          <w:shd w:val="clear" w:color="auto" w:fill="66FF66"/>
+        </w:rPr>
+        <w:t xml:space="preserve">, </w:t>
+      </w:r>
+      <w:r>
+        <w:rPr>
+          <w:shd w:val="clear" w:color="auto" w:fill="66FF66"/>
+          <w:lang w:val="ru-RU"/>
+        </w:rPr>
+        <w:t>совпадение количества</w:t>
+      </w:r>
+    </w:p>
+    <w:p>
+      <w:pPr>
+        <w:spacing w:after="0"/>
+        <w:ind w:firstLine="567"/>
+      </w:pPr>
+      <w:r>
+        <w:rPr>
+          <w:shd w:val="clear" w:color="auto" w:fill="66FF66"/>
+          <w:lang w:val="ru-RU"/>
+        </w:rPr>
+        <w:t xml:space="preserve">Ссылки на один объект </w:t>
+      </w:r>
+      <w:proofErr w:type="spellStart"/>
+      <w:r>
+        <w:rPr>
+          <w:shd w:val="clear" w:color="auto" w:fill="66FF66"/>
+        </w:rPr>
+        <w:t>Cheese</w:t>
+      </w:r>
+      <w:proofErr w:type="spellEnd"/>
+      <w:r>
+        <w:rPr>
+          <w:shd w:val="clear" w:color="auto" w:fill="66FF66"/>
+        </w:rPr>
+        <w:t xml:space="preserve">, </w:t>
+      </w:r>
+      <w:r>
+        <w:rPr>
+          <w:shd w:val="clear" w:color="auto" w:fill="66FF66"/>
+          <w:lang w:val="ru-RU"/>
+        </w:rPr>
+        <w:t>не</w:t>
+      </w:r>
+      <w:r>
+        <w:rPr>
+          <w:shd w:val="clear" w:color="auto" w:fill="66FF66"/>
+          <w:lang w:val="ru-RU"/>
+        </w:rPr>
+        <w:t>совпадение количества</w:t>
+      </w:r>
+    </w:p>
+    <w:p>
+      <w:pPr>
+        <w:spacing w:after="0"/>
+        <w:ind w:firstLine="567"/>
+        <w:rPr>
+          <w:lang w:val="ru-RU"/>
+        </w:rPr>
+      </w:pPr>
+      <w:r>
+        <w:rPr>
+          <w:shd w:val="clear" w:color="auto" w:fill="66FF66"/>
+          <w:lang w:val="ru-RU"/>
+        </w:rPr>
+        <w:t xml:space="preserve">Ссылки на </w:t>
+      </w:r>
+      <w:r>
+        <w:rPr>
+          <w:shd w:val="clear" w:color="auto" w:fill="66FF66"/>
+          <w:lang w:val="ru-RU"/>
+        </w:rPr>
+        <w:t xml:space="preserve">два равных </w:t>
+      </w:r>
+      <w:r>
+        <w:rPr>
+          <w:shd w:val="clear" w:color="auto" w:fill="66FF66"/>
+          <w:lang w:val="ru-RU"/>
+        </w:rPr>
+        <w:t>объект</w:t>
+      </w:r>
+      <w:r>
+        <w:rPr>
+          <w:shd w:val="clear" w:color="auto" w:fill="66FF66"/>
+          <w:lang w:val="ru-RU"/>
+        </w:rPr>
+        <w:t>а</w:t>
+      </w:r>
+      <w:r>
+        <w:rPr>
+          <w:shd w:val="clear" w:color="auto" w:fill="66FF66"/>
+          <w:lang w:val="ru-RU"/>
+        </w:rPr>
+        <w:t xml:space="preserve"> </w:t>
+      </w:r>
+      <w:proofErr w:type="spellStart"/>
+      <w:r>
+        <w:rPr>
+          <w:shd w:val="clear" w:color="auto" w:fill="66FF66"/>
+        </w:rPr>
+        <w:t>Cheese</w:t>
+      </w:r>
+      <w:proofErr w:type="spellEnd"/>
+      <w:r>
+        <w:rPr>
+          <w:shd w:val="clear" w:color="auto" w:fill="66FF66"/>
+        </w:rPr>
+        <w:t xml:space="preserve">, </w:t>
+      </w:r>
+      <w:r>
+        <w:rPr>
+          <w:shd w:val="clear" w:color="auto" w:fill="66FF66"/>
+          <w:lang w:val="ru-RU"/>
+        </w:rPr>
+        <w:t>совпадение количества</w:t>
+      </w:r>
+    </w:p>
+    <w:p>
+      <w:pPr>
+        <w:spacing w:after="0"/>
+        <w:ind w:firstLine="567"/>
+        <w:rPr>
+          <w:lang w:val="ru-RU"/>
+        </w:rPr>
       </w:pPr>
       <w:bookmarkStart w:id="0" w:name="_GoBack"/>
       <w:bookmarkEnd w:id="0"/>
@@ -2190,7 +2527,7 @@
           <w:rPr>
             <w:noProof/>
           </w:rPr>
-          <w:t>2</w:t>
+          <w:t>3</w:t>
         </w:r>
         <w:r>
           <w:rPr>

</xml_diff>